<commit_message>
kolejne zmiany w specyfikacji
</commit_message>
<xml_diff>
--- a/Design/Specyfikacja implementacji Ead.docx
+++ b/Design/Specyfikacja implementacji Ead.docx
@@ -1287,18 +1287,538 @@
         </w:rPr>
         <w:t>systemach Windows Professional i Windows Server na dysku c: pod nazwa inetpub (c:/inetpub). Gdy chcemy uruchomic „deployment“ naszej aplikacji, wybieramy w Visual Studio opcje publish</w:t>
       </w:r>
-    </w:p>
-    <w:p>
-      <w:pPr>
+      <w:r>
         <w:rPr>
           <w:rFonts w:asciiTheme="majorHAnsi" w:eastAsiaTheme="majorEastAsia" w:hAnsiTheme="majorHAnsi" w:cstheme="majorBidi"/>
           <w:color w:val="000000" w:themeColor="text1"/>
           <w:sz w:val="24"/>
           <w:szCs w:val="24"/>
         </w:rPr>
+        <w:t xml:space="preserve"> (prawy przycisk myszki na projekcie glownym – u nas to jest projekt Eteczka)</w:t>
+      </w:r>
+    </w:p>
+    <w:tbl>
+      <w:tblPr>
+        <w:tblStyle w:val="Tabellenraster"/>
+        <w:tblW w:w="0" w:type="auto"/>
+        <w:tblBorders>
+          <w:top w:val="none" w:sz="0" w:space="0" w:color="auto"/>
+          <w:left w:val="none" w:sz="0" w:space="0" w:color="auto"/>
+          <w:bottom w:val="none" w:sz="0" w:space="0" w:color="auto"/>
+          <w:right w:val="none" w:sz="0" w:space="0" w:color="auto"/>
+          <w:insideH w:val="none" w:sz="0" w:space="0" w:color="auto"/>
+          <w:insideV w:val="none" w:sz="0" w:space="0" w:color="auto"/>
+        </w:tblBorders>
+        <w:tblLook w:val="04A0" w:firstRow="1" w:lastRow="0" w:firstColumn="1" w:lastColumn="0" w:noHBand="0" w:noVBand="1"/>
+      </w:tblPr>
+      <w:tblGrid>
+        <w:gridCol w:w="9072"/>
+      </w:tblGrid>
+      <w:tr>
+        <w:tc>
+          <w:tcPr>
+            <w:tcW w:w="9062" w:type="dxa"/>
+          </w:tcPr>
+          <w:p>
+            <w:pPr>
+              <w:rPr>
+                <w:rFonts w:asciiTheme="majorHAnsi" w:eastAsiaTheme="majorEastAsia" w:hAnsiTheme="majorHAnsi" w:cstheme="majorBidi"/>
+                <w:color w:val="000000" w:themeColor="text1"/>
+                <w:sz w:val="24"/>
+                <w:szCs w:val="24"/>
+              </w:rPr>
+            </w:pPr>
+            <w:r>
+              <w:rPr>
+                <w:rFonts w:asciiTheme="majorHAnsi" w:eastAsiaTheme="majorEastAsia" w:hAnsiTheme="majorHAnsi" w:cstheme="majorBidi"/>
+                <w:noProof/>
+                <w:color w:val="000000" w:themeColor="text1"/>
+                <w:sz w:val="24"/>
+                <w:szCs w:val="24"/>
+                <w:lang w:eastAsia="de-DE"/>
+              </w:rPr>
+              <w:drawing>
+                <wp:inline distT="0" distB="0" distL="0" distR="0">
+                  <wp:extent cx="6170930" cy="7180580"/>
+                  <wp:effectExtent l="0" t="0" r="1270" b="1270"/>
+                  <wp:docPr id="3" name="Grafik 3" descr="d:\Usr\Tokarz\private\eteczka.rel\eteczka\Design\Obrazy\publish.png"/>
+                  <wp:cNvGraphicFramePr>
+                    <a:graphicFrameLocks xmlns:a="http://schemas.openxmlformats.org/drawingml/2006/main" noChangeAspect="1"/>
+                  </wp:cNvGraphicFramePr>
+                  <a:graphic xmlns:a="http://schemas.openxmlformats.org/drawingml/2006/main">
+                    <a:graphicData uri="http://schemas.openxmlformats.org/drawingml/2006/picture">
+                      <pic:pic xmlns:pic="http://schemas.openxmlformats.org/drawingml/2006/picture">
+                        <pic:nvPicPr>
+                          <pic:cNvPr id="0" name="Picture 1" descr="d:\Usr\Tokarz\private\eteczka.rel\eteczka\Design\Obrazy\publish.png"/>
+                          <pic:cNvPicPr>
+                            <a:picLocks noChangeAspect="1" noChangeArrowheads="1"/>
+                          </pic:cNvPicPr>
+                        </pic:nvPicPr>
+                        <pic:blipFill>
+                          <a:blip r:embed="rId9">
+                            <a:extLst>
+                              <a:ext uri="{28A0092B-C50C-407E-A947-70E740481C1C}">
+                                <a14:useLocalDpi xmlns:a14="http://schemas.microsoft.com/office/drawing/2010/main" val="0"/>
+                              </a:ext>
+                            </a:extLst>
+                          </a:blip>
+                          <a:srcRect/>
+                          <a:stretch>
+                            <a:fillRect/>
+                          </a:stretch>
+                        </pic:blipFill>
+                        <pic:spPr bwMode="auto">
+                          <a:xfrm>
+                            <a:off x="0" y="0"/>
+                            <a:ext cx="6170930" cy="7180580"/>
+                          </a:xfrm>
+                          <a:prstGeom prst="rect">
+                            <a:avLst/>
+                          </a:prstGeom>
+                          <a:noFill/>
+                          <a:ln>
+                            <a:noFill/>
+                          </a:ln>
+                        </pic:spPr>
+                      </pic:pic>
+                    </a:graphicData>
+                  </a:graphic>
+                </wp:inline>
+              </w:drawing>
+            </w:r>
+          </w:p>
+        </w:tc>
+      </w:tr>
+      <w:tr>
+        <w:tc>
+          <w:tcPr>
+            <w:tcW w:w="9062" w:type="dxa"/>
+          </w:tcPr>
+          <w:p>
+            <w:pPr>
+              <w:rPr>
+                <w:rFonts w:asciiTheme="majorHAnsi" w:eastAsiaTheme="majorEastAsia" w:hAnsiTheme="majorHAnsi" w:cstheme="majorBidi"/>
+                <w:color w:val="000000" w:themeColor="text1"/>
+                <w:sz w:val="24"/>
+                <w:szCs w:val="24"/>
+              </w:rPr>
+            </w:pPr>
+            <w:r>
+              <w:rPr>
+                <w:rFonts w:asciiTheme="majorHAnsi" w:eastAsiaTheme="majorEastAsia" w:hAnsiTheme="majorHAnsi" w:cstheme="majorBidi"/>
+                <w:noProof/>
+                <w:color w:val="000000" w:themeColor="text1"/>
+                <w:sz w:val="24"/>
+                <w:szCs w:val="24"/>
+                <w:lang w:eastAsia="de-DE"/>
+              </w:rPr>
+              <w:lastRenderedPageBreak/>
+              <w:drawing>
+                <wp:inline distT="0" distB="0" distL="0" distR="0">
+                  <wp:extent cx="10944860" cy="6288405"/>
+                  <wp:effectExtent l="0" t="0" r="8890" b="0"/>
+                  <wp:docPr id="4" name="Grafik 4" descr="d:\Usr\Tokarz\private\eteczka.rel\eteczka\Design\Obrazy\publish dalej.png"/>
+                  <wp:cNvGraphicFramePr>
+                    <a:graphicFrameLocks xmlns:a="http://schemas.openxmlformats.org/drawingml/2006/main" noChangeAspect="1"/>
+                  </wp:cNvGraphicFramePr>
+                  <a:graphic xmlns:a="http://schemas.openxmlformats.org/drawingml/2006/main">
+                    <a:graphicData uri="http://schemas.openxmlformats.org/drawingml/2006/picture">
+                      <pic:pic xmlns:pic="http://schemas.openxmlformats.org/drawingml/2006/picture">
+                        <pic:nvPicPr>
+                          <pic:cNvPr id="0" name="Picture 2" descr="d:\Usr\Tokarz\private\eteczka.rel\eteczka\Design\Obrazy\publish dalej.png"/>
+                          <pic:cNvPicPr>
+                            <a:picLocks noChangeAspect="1" noChangeArrowheads="1"/>
+                          </pic:cNvPicPr>
+                        </pic:nvPicPr>
+                        <pic:blipFill>
+                          <a:blip r:embed="rId10">
+                            <a:extLst>
+                              <a:ext uri="{28A0092B-C50C-407E-A947-70E740481C1C}">
+                                <a14:useLocalDpi xmlns:a14="http://schemas.microsoft.com/office/drawing/2010/main" val="0"/>
+                              </a:ext>
+                            </a:extLst>
+                          </a:blip>
+                          <a:srcRect/>
+                          <a:stretch>
+                            <a:fillRect/>
+                          </a:stretch>
+                        </pic:blipFill>
+                        <pic:spPr bwMode="auto">
+                          <a:xfrm>
+                            <a:off x="0" y="0"/>
+                            <a:ext cx="10944860" cy="6288405"/>
+                          </a:xfrm>
+                          <a:prstGeom prst="rect">
+                            <a:avLst/>
+                          </a:prstGeom>
+                          <a:noFill/>
+                          <a:ln>
+                            <a:noFill/>
+                          </a:ln>
+                        </pic:spPr>
+                      </pic:pic>
+                    </a:graphicData>
+                  </a:graphic>
+                </wp:inline>
+              </w:drawing>
+            </w:r>
+          </w:p>
+        </w:tc>
+      </w:tr>
+    </w:tbl>
+    <w:p>
+      <w:pPr>
+        <w:rPr>
+          <w:rFonts w:asciiTheme="majorHAnsi" w:eastAsiaTheme="majorEastAsia" w:hAnsiTheme="majorHAnsi" w:cstheme="majorBidi"/>
+          <w:color w:val="000000" w:themeColor="text1"/>
+          <w:sz w:val="24"/>
+          <w:szCs w:val="24"/>
+        </w:rPr>
+      </w:pPr>
+    </w:p>
+    <w:p>
+      <w:pPr>
+        <w:rPr>
+          <w:rFonts w:asciiTheme="majorHAnsi" w:eastAsiaTheme="majorEastAsia" w:hAnsiTheme="majorHAnsi" w:cstheme="majorBidi"/>
+          <w:color w:val="000000" w:themeColor="text1"/>
+          <w:sz w:val="24"/>
+          <w:szCs w:val="24"/>
+        </w:rPr>
+      </w:pPr>
+      <w:r>
+        <w:rPr>
+          <w:rFonts w:asciiTheme="majorHAnsi" w:eastAsiaTheme="majorEastAsia" w:hAnsiTheme="majorHAnsi" w:cstheme="majorBidi"/>
+          <w:color w:val="000000" w:themeColor="text1"/>
+          <w:sz w:val="24"/>
+          <w:szCs w:val="24"/>
+        </w:rPr>
+        <w:t xml:space="preserve">Gdy proces ten wykona sie bez bledow, w katalogu </w:t>
+      </w:r>
+      <w:r>
+        <w:rPr>
+          <w:rFonts w:asciiTheme="majorHAnsi" w:eastAsiaTheme="majorEastAsia" w:hAnsiTheme="majorHAnsi" w:cstheme="majorBidi"/>
+          <w:color w:val="000000" w:themeColor="text1"/>
+          <w:sz w:val="24"/>
+          <w:szCs w:val="24"/>
+        </w:rPr>
+        <w:t xml:space="preserve">inetpub powstanie (lub uaktualni sie) katalog ead </w:t>
+      </w:r>
+    </w:p>
+    <w:tbl>
+      <w:tblPr>
+        <w:tblStyle w:val="Tabellenraster"/>
+        <w:tblW w:w="0" w:type="auto"/>
+        <w:tblBorders>
+          <w:top w:val="none" w:sz="0" w:space="0" w:color="auto"/>
+          <w:left w:val="none" w:sz="0" w:space="0" w:color="auto"/>
+          <w:bottom w:val="none" w:sz="0" w:space="0" w:color="auto"/>
+          <w:right w:val="none" w:sz="0" w:space="0" w:color="auto"/>
+          <w:insideH w:val="none" w:sz="0" w:space="0" w:color="auto"/>
+          <w:insideV w:val="none" w:sz="0" w:space="0" w:color="auto"/>
+        </w:tblBorders>
+        <w:tblLook w:val="04A0" w:firstRow="1" w:lastRow="0" w:firstColumn="1" w:lastColumn="0" w:noHBand="0" w:noVBand="1"/>
+      </w:tblPr>
+      <w:tblGrid>
+        <w:gridCol w:w="9062"/>
+      </w:tblGrid>
+      <w:tr>
+        <w:tc>
+          <w:tcPr>
+            <w:tcW w:w="9062" w:type="dxa"/>
+          </w:tcPr>
+          <w:p>
+            <w:pPr>
+              <w:rPr>
+                <w:rFonts w:asciiTheme="majorHAnsi" w:eastAsiaTheme="majorEastAsia" w:hAnsiTheme="majorHAnsi" w:cstheme="majorBidi"/>
+                <w:color w:val="000000" w:themeColor="text1"/>
+                <w:sz w:val="24"/>
+                <w:szCs w:val="24"/>
+              </w:rPr>
+            </w:pPr>
+            <w:r>
+              <w:rPr>
+                <w:rFonts w:asciiTheme="majorHAnsi" w:eastAsiaTheme="majorEastAsia" w:hAnsiTheme="majorHAnsi" w:cstheme="majorBidi"/>
+                <w:noProof/>
+                <w:color w:val="000000" w:themeColor="text1"/>
+                <w:sz w:val="24"/>
+                <w:szCs w:val="24"/>
+                <w:lang w:eastAsia="de-DE"/>
+              </w:rPr>
+              <w:lastRenderedPageBreak/>
+              <w:drawing>
+                <wp:inline distT="0" distB="0" distL="0" distR="0">
+                  <wp:extent cx="3141345" cy="2288540"/>
+                  <wp:effectExtent l="0" t="0" r="1905" b="0"/>
+                  <wp:docPr id="5" name="Grafik 5" descr="d:\Usr\Tokarz\private\eteczka.rel\eteczka\Design\Obrazy\ead nkatalog.png"/>
+                  <wp:cNvGraphicFramePr>
+                    <a:graphicFrameLocks xmlns:a="http://schemas.openxmlformats.org/drawingml/2006/main" noChangeAspect="1"/>
+                  </wp:cNvGraphicFramePr>
+                  <a:graphic xmlns:a="http://schemas.openxmlformats.org/drawingml/2006/main">
+                    <a:graphicData uri="http://schemas.openxmlformats.org/drawingml/2006/picture">
+                      <pic:pic xmlns:pic="http://schemas.openxmlformats.org/drawingml/2006/picture">
+                        <pic:nvPicPr>
+                          <pic:cNvPr id="0" name="Picture 1" descr="d:\Usr\Tokarz\private\eteczka.rel\eteczka\Design\Obrazy\ead nkatalog.png"/>
+                          <pic:cNvPicPr>
+                            <a:picLocks noChangeAspect="1" noChangeArrowheads="1"/>
+                          </pic:cNvPicPr>
+                        </pic:nvPicPr>
+                        <pic:blipFill>
+                          <a:blip r:embed="rId11">
+                            <a:extLst>
+                              <a:ext uri="{28A0092B-C50C-407E-A947-70E740481C1C}">
+                                <a14:useLocalDpi xmlns:a14="http://schemas.microsoft.com/office/drawing/2010/main" val="0"/>
+                              </a:ext>
+                            </a:extLst>
+                          </a:blip>
+                          <a:srcRect/>
+                          <a:stretch>
+                            <a:fillRect/>
+                          </a:stretch>
+                        </pic:blipFill>
+                        <pic:spPr bwMode="auto">
+                          <a:xfrm>
+                            <a:off x="0" y="0"/>
+                            <a:ext cx="3141345" cy="2288540"/>
+                          </a:xfrm>
+                          <a:prstGeom prst="rect">
+                            <a:avLst/>
+                          </a:prstGeom>
+                          <a:noFill/>
+                          <a:ln>
+                            <a:noFill/>
+                          </a:ln>
+                        </pic:spPr>
+                      </pic:pic>
+                    </a:graphicData>
+                  </a:graphic>
+                </wp:inline>
+              </w:drawing>
+            </w:r>
+          </w:p>
+        </w:tc>
+      </w:tr>
+    </w:tbl>
+    <w:p>
+      <w:pPr>
+        <w:rPr>
+          <w:rFonts w:asciiTheme="majorHAnsi" w:eastAsiaTheme="majorEastAsia" w:hAnsiTheme="majorHAnsi" w:cstheme="majorBidi"/>
+          <w:color w:val="000000" w:themeColor="text1"/>
+          <w:sz w:val="24"/>
+          <w:szCs w:val="24"/>
+        </w:rPr>
+      </w:pPr>
+      <w:r>
+        <w:rPr>
+          <w:rFonts w:asciiTheme="majorHAnsi" w:eastAsiaTheme="majorEastAsia" w:hAnsiTheme="majorHAnsi" w:cstheme="majorBidi"/>
+          <w:color w:val="000000" w:themeColor="text1"/>
+          <w:sz w:val="24"/>
+          <w:szCs w:val="24"/>
+        </w:rPr>
+        <w:t>W srodku jego struktura wyglada tak:</w:t>
+      </w:r>
+    </w:p>
+    <w:tbl>
+      <w:tblPr>
+        <w:tblStyle w:val="Tabellenraster"/>
+        <w:tblW w:w="0" w:type="auto"/>
+        <w:tblBorders>
+          <w:top w:val="none" w:sz="0" w:space="0" w:color="auto"/>
+          <w:left w:val="none" w:sz="0" w:space="0" w:color="auto"/>
+          <w:bottom w:val="none" w:sz="0" w:space="0" w:color="auto"/>
+          <w:right w:val="none" w:sz="0" w:space="0" w:color="auto"/>
+          <w:insideH w:val="none" w:sz="0" w:space="0" w:color="auto"/>
+          <w:insideV w:val="none" w:sz="0" w:space="0" w:color="auto"/>
+        </w:tblBorders>
+        <w:tblLook w:val="04A0" w:firstRow="1" w:lastRow="0" w:firstColumn="1" w:lastColumn="0" w:noHBand="0" w:noVBand="1"/>
+      </w:tblPr>
+      <w:tblGrid>
+        <w:gridCol w:w="9062"/>
+      </w:tblGrid>
+      <w:tr>
+        <w:tc>
+          <w:tcPr>
+            <w:tcW w:w="9062" w:type="dxa"/>
+          </w:tcPr>
+          <w:p>
+            <w:pPr>
+              <w:rPr>
+                <w:rFonts w:asciiTheme="majorHAnsi" w:eastAsiaTheme="majorEastAsia" w:hAnsiTheme="majorHAnsi" w:cstheme="majorBidi"/>
+                <w:color w:val="000000" w:themeColor="text1"/>
+                <w:sz w:val="24"/>
+                <w:szCs w:val="24"/>
+              </w:rPr>
+            </w:pPr>
+            <w:r>
+              <w:object w:dxaOrig="4890" w:dyaOrig="4815">
+                <v:shapetype id="_x0000_t75" coordsize="21600,21600" o:spt="75" o:preferrelative="t" path="m@4@5l@4@11@9@11@9@5xe" filled="f" stroked="f">
+                  <v:stroke joinstyle="miter"/>
+                  <v:formulas>
+                    <v:f eqn="if lineDrawn pixelLineWidth 0"/>
+                    <v:f eqn="sum @0 1 0"/>
+                    <v:f eqn="sum 0 0 @1"/>
+                    <v:f eqn="prod @2 1 2"/>
+                    <v:f eqn="prod @3 21600 pixelWidth"/>
+                    <v:f eqn="prod @3 21600 pixelHeight"/>
+                    <v:f eqn="sum @0 0 1"/>
+                    <v:f eqn="prod @6 1 2"/>
+                    <v:f eqn="prod @7 21600 pixelWidth"/>
+                    <v:f eqn="sum @8 21600 0"/>
+                    <v:f eqn="prod @7 21600 pixelHeight"/>
+                    <v:f eqn="sum @10 21600 0"/>
+                  </v:formulas>
+                  <v:path o:extrusionok="f" gradientshapeok="t" o:connecttype="rect"/>
+                  <o:lock v:ext="edit" aspectratio="t"/>
+                </v:shapetype>
+                <v:shape id="_x0000_i1025" type="#_x0000_t75" style="width:244.8pt;height:237.6pt" o:ole="">
+                  <v:imagedata r:id="rId12" o:title=""/>
+                </v:shape>
+                <o:OLEObject Type="Embed" ProgID="PBrush" ShapeID="_x0000_i1025" DrawAspect="Content" ObjectID="_1564683885" r:id="rId13"/>
+              </w:object>
+            </w:r>
+          </w:p>
+        </w:tc>
+      </w:tr>
+    </w:tbl>
+    <w:p>
+      <w:pPr>
+        <w:rPr>
+          <w:rFonts w:asciiTheme="majorHAnsi" w:eastAsiaTheme="majorEastAsia" w:hAnsiTheme="majorHAnsi" w:cstheme="majorBidi"/>
+          <w:color w:val="000000" w:themeColor="text1"/>
+          <w:sz w:val="24"/>
+          <w:szCs w:val="24"/>
+        </w:rPr>
+      </w:pPr>
+    </w:p>
+    <w:p>
+      <w:pPr>
+        <w:rPr>
+          <w:rFonts w:asciiTheme="majorHAnsi" w:eastAsiaTheme="majorEastAsia" w:hAnsiTheme="majorHAnsi" w:cstheme="majorBidi"/>
+          <w:color w:val="000000" w:themeColor="text1"/>
+          <w:sz w:val="24"/>
+          <w:szCs w:val="24"/>
+        </w:rPr>
+      </w:pPr>
+      <w:r>
+        <w:rPr>
+          <w:rFonts w:asciiTheme="majorHAnsi" w:eastAsiaTheme="majorEastAsia" w:hAnsiTheme="majorHAnsi" w:cstheme="majorBidi"/>
+          <w:color w:val="000000" w:themeColor="text1"/>
+          <w:sz w:val="24"/>
+          <w:szCs w:val="24"/>
+        </w:rPr>
+        <w:t>Katalog bin posiada skompilowany BE (pliki dll ). Reszta to pliki FE i ustawienia aplikacji (Web.config). Teraz musimy sie upewnic ze IIS jest uruchomiony</w:t>
+      </w:r>
+      <w:r>
+        <w:rPr>
+          <w:rFonts w:asciiTheme="majorHAnsi" w:eastAsiaTheme="majorEastAsia" w:hAnsiTheme="majorHAnsi" w:cstheme="majorBidi"/>
+          <w:color w:val="000000" w:themeColor="text1"/>
+          <w:sz w:val="24"/>
+          <w:szCs w:val="24"/>
+        </w:rPr>
+        <w:t>:</w:t>
+      </w:r>
+    </w:p>
+    <w:tbl>
+      <w:tblPr>
+        <w:tblStyle w:val="Tabellenraster"/>
+        <w:tblW w:w="0" w:type="auto"/>
+        <w:tblBorders>
+          <w:top w:val="none" w:sz="0" w:space="0" w:color="auto"/>
+          <w:left w:val="none" w:sz="0" w:space="0" w:color="auto"/>
+          <w:bottom w:val="none" w:sz="0" w:space="0" w:color="auto"/>
+          <w:right w:val="none" w:sz="0" w:space="0" w:color="auto"/>
+          <w:insideH w:val="none" w:sz="0" w:space="0" w:color="auto"/>
+          <w:insideV w:val="none" w:sz="0" w:space="0" w:color="auto"/>
+        </w:tblBorders>
+        <w:tblLook w:val="04A0" w:firstRow="1" w:lastRow="0" w:firstColumn="1" w:lastColumn="0" w:noHBand="0" w:noVBand="1"/>
+      </w:tblPr>
+      <w:tblGrid>
+        <w:gridCol w:w="9072"/>
+      </w:tblGrid>
+      <w:tr>
+        <w:tc>
+          <w:tcPr>
+            <w:tcW w:w="9062" w:type="dxa"/>
+          </w:tcPr>
+          <w:p>
+            <w:pPr>
+              <w:rPr>
+                <w:rFonts w:asciiTheme="majorHAnsi" w:eastAsiaTheme="majorEastAsia" w:hAnsiTheme="majorHAnsi" w:cstheme="majorBidi"/>
+                <w:color w:val="000000" w:themeColor="text1"/>
+                <w:sz w:val="24"/>
+                <w:szCs w:val="24"/>
+              </w:rPr>
+            </w:pPr>
+            <w:r>
+              <w:object w:dxaOrig="14130" w:dyaOrig="6105">
+                <v:shape id="_x0000_i1026" type="#_x0000_t75" style="width:453.6pt;height:194.4pt" o:ole="">
+                  <v:imagedata r:id="rId14" o:title=""/>
+                </v:shape>
+                <o:OLEObject Type="Embed" ProgID="PBrush" ShapeID="_x0000_i1026" DrawAspect="Content" ObjectID="_1564683886" r:id="rId15"/>
+              </w:object>
+            </w:r>
+          </w:p>
+        </w:tc>
+      </w:tr>
+    </w:tbl>
+    <w:p>
+      <w:pPr>
+        <w:rPr>
+          <w:rFonts w:asciiTheme="majorHAnsi" w:eastAsiaTheme="majorEastAsia" w:hAnsiTheme="majorHAnsi" w:cstheme="majorBidi"/>
+          <w:color w:val="000000" w:themeColor="text1"/>
+          <w:sz w:val="24"/>
+          <w:szCs w:val="24"/>
+        </w:rPr>
+      </w:pPr>
+      <w:r>
+        <w:rPr>
+          <w:rFonts w:asciiTheme="majorHAnsi" w:eastAsiaTheme="majorEastAsia" w:hAnsiTheme="majorHAnsi" w:cstheme="majorBidi"/>
+          <w:color w:val="000000" w:themeColor="text1"/>
+          <w:sz w:val="24"/>
+          <w:szCs w:val="24"/>
+        </w:rPr>
+        <w:t>Teraz nasza aplikacja dostepna jest na serwerze pod adresem:</w:t>
+      </w:r>
+    </w:p>
+    <w:p>
+      <w:pPr>
+        <w:rPr>
+          <w:rFonts w:asciiTheme="majorHAnsi" w:eastAsiaTheme="majorEastAsia" w:hAnsiTheme="majorHAnsi" w:cstheme="majorBidi"/>
+          <w:color w:val="000000" w:themeColor="text1"/>
+          <w:sz w:val="24"/>
+          <w:szCs w:val="24"/>
+        </w:rPr>
+      </w:pPr>
+      <w:r>
+        <w:rPr>
+          <w:rFonts w:asciiTheme="majorHAnsi" w:eastAsiaTheme="majorEastAsia" w:hAnsiTheme="majorHAnsi" w:cstheme="majorBidi"/>
+          <w:color w:val="000000" w:themeColor="text1"/>
+          <w:sz w:val="24"/>
+          <w:szCs w:val="24"/>
+        </w:rPr>
+        <w:t>localhost/ead/index.html</w:t>
+      </w:r>
+    </w:p>
+    <w:p>
+      <w:pPr>
+        <w:rPr>
+          <w:rFonts w:asciiTheme="majorHAnsi" w:eastAsiaTheme="majorEastAsia" w:hAnsiTheme="majorHAnsi" w:cstheme="majorBidi"/>
+          <w:color w:val="000000" w:themeColor="text1"/>
+          <w:sz w:val="24"/>
+          <w:szCs w:val="24"/>
+        </w:rPr>
       </w:pPr>
       <w:bookmarkStart w:id="6" w:name="_GoBack"/>
       <w:bookmarkEnd w:id="6"/>
+    </w:p>
+    <w:p>
+      <w:pPr>
+        <w:rPr>
+          <w:rFonts w:asciiTheme="majorHAnsi" w:eastAsiaTheme="majorEastAsia" w:hAnsiTheme="majorHAnsi" w:cstheme="majorBidi"/>
+          <w:color w:val="000000" w:themeColor="text1"/>
+          <w:sz w:val="24"/>
+          <w:szCs w:val="24"/>
+        </w:rPr>
+      </w:pPr>
     </w:p>
     <w:p>
       <w:pPr>
@@ -2385,7 +2905,7 @@
 </file>
 
 <file path=customXml/itemProps1.xml><?xml version="1.0" encoding="utf-8"?>
-<ds:datastoreItem xmlns:ds="http://schemas.openxmlformats.org/officeDocument/2006/customXml" ds:itemID="{92CA67AF-48A1-437F-8556-754C859F519C}">
+<ds:datastoreItem xmlns:ds="http://schemas.openxmlformats.org/officeDocument/2006/customXml" ds:itemID="{D5508538-B454-46DE-BC7D-891D1EDD9412}">
   <ds:schemaRefs>
     <ds:schemaRef ds:uri="http://schemas.openxmlformats.org/officeDocument/2006/bibliography"/>
   </ds:schemaRefs>

</xml_diff>